<commit_message>
## [0.0.9.4] - 2021-04-09 ### Modification -Finalisation du Document de conception du niveau 1.
</commit_message>
<xml_diff>
--- a/Game Design/Level Design Document.docx
+++ b/Game Design/Level Design Document.docx
@@ -30,14 +30,12 @@
         </w:rPr>
         <w:t>Romain S</w:t>
       </w:r>
-      <w:proofErr w:type="spellStart"/>
       <w:r>
         <w:rPr>
           <w:rStyle w:val="Titre2Car"/>
         </w:rPr>
         <w:t>chlotter</w:t>
       </w:r>
-      <w:proofErr w:type="spellEnd"/>
     </w:p>
     <w:p>
       <w:pPr>
@@ -67,13 +65,8 @@
     </w:p>
     <w:p/>
     <w:p>
-      <w:proofErr w:type="spellStart"/>
-      <w:r>
-        <w:t>Meraili</w:t>
-      </w:r>
-      <w:proofErr w:type="spellEnd"/>
-      <w:r>
-        <w:t xml:space="preserve"> entre dans une forêt dense pour accomplir sa mission de déchoir les dieux renégats</w:t>
+      <w:r>
+        <w:t>Meraili entre dans une forêt dense pour accomplir sa mission de déchoir les dieux renégats</w:t>
       </w:r>
       <w:r>
         <w:t>.</w:t>
@@ -171,15 +164,7 @@
         <w:t>semi</w:t>
       </w:r>
       <w:r>
-        <w:t xml:space="preserve">-boss </w:t>
-      </w:r>
-      <w:proofErr w:type="spellStart"/>
-      <w:r>
-        <w:t>Caesin</w:t>
-      </w:r>
-      <w:proofErr w:type="spellEnd"/>
-      <w:r>
-        <w:t xml:space="preserve"> une elfe de la forêt.</w:t>
+        <w:t>-boss Caesin une elfe de la forêt.</w:t>
       </w:r>
       <w:r>
         <w:br/>
@@ -189,39 +174,14 @@
           <w:b/>
           <w:bCs/>
         </w:rPr>
-        <w:t xml:space="preserve">La confrontation contre le premier Boss </w:t>
-      </w:r>
-      <w:proofErr w:type="spellStart"/>
+        <w:t>La confrontation contre le premier Boss Haurach</w:t>
+      </w:r>
       <w:r>
         <w:rPr>
           <w:b/>
           <w:bCs/>
         </w:rPr>
-        <w:t>Haurach</w:t>
-      </w:r>
-      <w:proofErr w:type="spellEnd"/>
-      <w:r>
-        <w:rPr>
-          <w:b/>
-          <w:bCs/>
-        </w:rPr>
-        <w:t xml:space="preserve"> (lu « </w:t>
-      </w:r>
-      <w:proofErr w:type="spellStart"/>
-      <w:r>
-        <w:rPr>
-          <w:b/>
-          <w:bCs/>
-        </w:rPr>
-        <w:t>Orak</w:t>
-      </w:r>
-      <w:proofErr w:type="spellEnd"/>
-      <w:r>
-        <w:rPr>
-          <w:b/>
-          <w:bCs/>
-        </w:rPr>
-        <w:t> »)</w:t>
+        <w:t xml:space="preserve"> (lu « Orak »)</w:t>
       </w:r>
       <w:r>
         <w:rPr>
@@ -254,15 +214,7 @@
       </w:r>
       <w:r>
         <w:br/>
-        <w:t xml:space="preserve">Seul </w:t>
-      </w:r>
-      <w:proofErr w:type="spellStart"/>
-      <w:r>
-        <w:t>Ithquent</w:t>
-      </w:r>
-      <w:proofErr w:type="spellEnd"/>
-      <w:r>
-        <w:t xml:space="preserve"> un dieu majeur représentant l’idée même de la divinité s’est opposé à cette fin.</w:t>
+        <w:t>Seul Ithquent un dieu majeur représentant l’idée même de la divinité s’est opposé à cette fin.</w:t>
       </w:r>
       <w:r>
         <w:br/>
@@ -270,42 +222,11 @@
       </w:r>
       <w:r>
         <w:br/>
-      </w:r>
-      <w:proofErr w:type="spellStart"/>
-      <w:r>
-        <w:t>Bekilip</w:t>
-      </w:r>
-      <w:proofErr w:type="spellEnd"/>
-      <w:r>
-        <w:t xml:space="preserve">, la déesse de la Destruction réduit à néant un village dans lequel se trouvait de passage </w:t>
-      </w:r>
-      <w:proofErr w:type="spellStart"/>
-      <w:r>
-        <w:t>Meraili</w:t>
-      </w:r>
-      <w:proofErr w:type="spellEnd"/>
-      <w:r>
-        <w:t xml:space="preserve"> suite à une prédiction d’</w:t>
-      </w:r>
-      <w:proofErr w:type="spellStart"/>
-      <w:r>
-        <w:t>Haurach</w:t>
-      </w:r>
-      <w:proofErr w:type="spellEnd"/>
-      <w:r>
-        <w:t xml:space="preserve"> la déesse du destin.</w:t>
-      </w:r>
-      <w:r>
-        <w:br/>
-        <w:t xml:space="preserve">Cet acte mena au début de la quête de </w:t>
-      </w:r>
-      <w:proofErr w:type="spellStart"/>
-      <w:r>
-        <w:t>Meraili</w:t>
-      </w:r>
-      <w:proofErr w:type="spellEnd"/>
-      <w:r>
-        <w:t xml:space="preserve"> d’étouffer dans l’œuf les risques que représentent ces dieux renégats et affaiblis par la foi vacillante des mortels.</w:t>
+        <w:t>Bekilip, la déesse de la Destruction réduit à néant un village dans lequel se trouvait de passage Meraili suite à une prédiction d’Haurach la déesse du destin.</w:t>
+      </w:r>
+      <w:r>
+        <w:br/>
+        <w:t>Cet acte mena au début de la quête de Meraili d’étouffer dans l’œuf les risques que représentent ces dieux renégats et affaiblis par la foi vacillante des mortels.</w:t>
       </w:r>
       <w:r>
         <w:br/>
@@ -337,13 +258,8 @@
     </w:p>
     <w:p/>
     <w:p>
-      <w:proofErr w:type="spellStart"/>
-      <w:r>
-        <w:t>Meraili</w:t>
-      </w:r>
-      <w:proofErr w:type="spellEnd"/>
-      <w:r>
-        <w:t xml:space="preserve"> parvient à déchoir sa première cible et à traverser la forêt en direction du Champ de Bataille qui a vu d’innombrables combats entre les Royaumes et l’Empire.</w:t>
+      <w:r>
+        <w:t>Meraili parvient à déchoir sa première cible et à traverser la forêt en direction du Champ de Bataille qui a vu d’innombrables combats entre les Royaumes et l’Empire.</w:t>
       </w:r>
       <w:r>
         <w:br/>
@@ -373,15 +289,7 @@
         <w:t>« </w:t>
       </w:r>
       <w:r>
-        <w:t xml:space="preserve">Ainsi la grande </w:t>
-      </w:r>
-      <w:proofErr w:type="spellStart"/>
-      <w:r>
-        <w:t>Archimage</w:t>
-      </w:r>
-      <w:proofErr w:type="spellEnd"/>
-      <w:r>
-        <w:t xml:space="preserve"> suivant une quête de feu la couronne des trois Royaumes s’engage dans l’ancienne forêt des elfes espérant atteindre le repère des dangereux</w:t>
+        <w:t>Ainsi la grande Archimage suivant une quête de feu la couronne des trois Royaumes s’engage dans l’ancienne forêt des elfes espérant atteindre le repère des dangereux</w:t>
       </w:r>
       <w:r>
         <w:t xml:space="preserve"> renégats prêts à laisser leurs ouailles mourir pour retrouver un semblant de leur puissance d’antan</w:t>
@@ -433,13 +341,13 @@
         <w:br/>
       </w:r>
       <w:r>
-        <w:t>Traverser la forêt.</w:t>
-      </w:r>
-      <w:r>
-        <w:br/>
-      </w:r>
-      <w:r>
-        <w:t>Vaincre le boss</w:t>
+        <w:t>Traverser la forêt</w:t>
+      </w:r>
+      <w:r>
+        <w:t>, puis v</w:t>
+      </w:r>
+      <w:r>
+        <w:t>aincre le boss</w:t>
       </w:r>
       <w:r>
         <w:t>.</w:t>
@@ -484,15 +392,7 @@
       </w:r>
       <w:r>
         <w:br/>
-        <w:t xml:space="preserve">Tout en continuant d’avancer </w:t>
-      </w:r>
-      <w:proofErr w:type="spellStart"/>
-      <w:r>
-        <w:t>Meraili</w:t>
-      </w:r>
-      <w:proofErr w:type="spellEnd"/>
-      <w:r>
-        <w:t xml:space="preserve"> va </w:t>
+        <w:t xml:space="preserve">Tout en continuant d’avancer Meraili va </w:t>
       </w:r>
       <w:r>
         <w:t>se faire attaquer par des flèches qui viennent des côtés de l’écran, elles seront d’élément bois, puis une elfe apparaitra pour lancer quelques grosses attaques d’élément terre avant de repartir une fois vaincue.</w:t>
@@ -515,29 +415,17 @@
       </w:r>
       <w:r>
         <w:br/>
-      </w:r>
-      <w:proofErr w:type="spellStart"/>
-      <w:r>
-        <w:t>Haurach</w:t>
-      </w:r>
-      <w:proofErr w:type="spellEnd"/>
-      <w:r>
-        <w:t xml:space="preserve"> se dresse face à </w:t>
-      </w:r>
-      <w:proofErr w:type="spellStart"/>
-      <w:r>
-        <w:t>Meraili</w:t>
-      </w:r>
-      <w:proofErr w:type="spellEnd"/>
-      <w:r>
-        <w:t>, la déesse muette ne pipe mot face à la magicienne qui essaie de régler ça par la parole. Jusqu’à voir le bâton que porte l’oracle divin.</w:t>
+        <w:t>Haurach se dresse face à Meraili, la déesse muette ne pipe mot face à la magicienne qui essaie de régler ça par la parole. Jusqu’à voir le bâton que porte l’oracle divin.</w:t>
       </w:r>
       <w:r>
         <w:br/>
         <w:t>Les mots que la déesse n’a jamais pu prononcer ne seront pas utile lors du crépuscule de son existence divine.</w:t>
       </w:r>
-    </w:p>
-    <w:p/>
+      <w:r>
+        <w:br/>
+        <w:t>S’en suit le combat contre le premier boss, conclu par la victoire du joueur et quelques mots de l’Auteur.</w:t>
+      </w:r>
+    </w:p>
     <w:p>
       <w:pPr>
         <w:pStyle w:val="Titre1"/>
@@ -552,6 +440,31 @@
       </w:r>
     </w:p>
     <w:p/>
+    <w:p>
+      <w:r>
+        <w:t>-Meraili arrive dans la forêt sur une introduction de l’Auteur.</w:t>
+      </w:r>
+      <w:r>
+        <w:br/>
+        <w:t>-Elle y trouve des élémentaires de bois qui l’attaquent sur sa route.</w:t>
+      </w:r>
+      <w:r>
+        <w:br/>
+        <w:t>-S’ensuit une attaque préventive d’une elfe de la forêt qui cherche à la chasser.</w:t>
+      </w:r>
+      <w:r>
+        <w:br/>
+        <w:t>-Puis son chemin continue jusqu’à une clairière où tout se calme et l’image d’Haurach se dessine.</w:t>
+      </w:r>
+      <w:r>
+        <w:br/>
+        <w:t>-Après un entretien infructueux le combat commence contre la Déesse du destin.</w:t>
+      </w:r>
+      <w:r>
+        <w:br/>
+        <w:t>-Le niveau se conclu sur le dernier chant d’une déesse muette et notre héroïne continue sa route.</w:t>
+      </w:r>
+    </w:p>
     <w:p/>
     <w:p>
       <w:pPr>
@@ -562,9 +475,75 @@
         </w:numPr>
       </w:pPr>
       <w:r>
-        <w:t>Plan de la zone</w:t>
-      </w:r>
-    </w:p>
+        <w:t>MoodBoard</w:t>
+      </w:r>
+    </w:p>
+    <w:p/>
+    <w:p>
+      <w:r>
+        <w:rPr>
+          <w:noProof/>
+        </w:rPr>
+        <w:drawing>
+          <wp:inline distT="0" distB="0" distL="0" distR="0" wp14:anchorId="37223A01" wp14:editId="15AE8A6D">
+            <wp:extent cx="5762625" cy="2990850"/>
+            <wp:effectExtent l="0" t="0" r="9525" b="0"/>
+            <wp:docPr id="1" name="Image 1"/>
+            <wp:cNvGraphicFramePr>
+              <a:graphicFrameLocks xmlns:a="http://schemas.openxmlformats.org/drawingml/2006/main" noChangeAspect="1"/>
+            </wp:cNvGraphicFramePr>
+            <a:graphic xmlns:a="http://schemas.openxmlformats.org/drawingml/2006/main">
+              <a:graphicData uri="http://schemas.openxmlformats.org/drawingml/2006/picture">
+                <pic:pic xmlns:pic="http://schemas.openxmlformats.org/drawingml/2006/picture">
+                  <pic:nvPicPr>
+                    <pic:cNvPr id="0" name="Picture 1"/>
+                    <pic:cNvPicPr>
+                      <a:picLocks noChangeAspect="1" noChangeArrowheads="1"/>
+                    </pic:cNvPicPr>
+                  </pic:nvPicPr>
+                  <pic:blipFill>
+                    <a:blip r:embed="rId6" cstate="print">
+                      <a:extLst>
+                        <a:ext uri="{28A0092B-C50C-407E-A947-70E740481C1C}">
+                          <a14:useLocalDpi xmlns:a14="http://schemas.microsoft.com/office/drawing/2010/main" val="0"/>
+                        </a:ext>
+                      </a:extLst>
+                    </a:blip>
+                    <a:srcRect/>
+                    <a:stretch>
+                      <a:fillRect/>
+                    </a:stretch>
+                  </pic:blipFill>
+                  <pic:spPr bwMode="auto">
+                    <a:xfrm>
+                      <a:off x="0" y="0"/>
+                      <a:ext cx="5762625" cy="2990850"/>
+                    </a:xfrm>
+                    <a:prstGeom prst="rect">
+                      <a:avLst/>
+                    </a:prstGeom>
+                    <a:noFill/>
+                    <a:ln>
+                      <a:noFill/>
+                    </a:ln>
+                  </pic:spPr>
+                </pic:pic>
+              </a:graphicData>
+            </a:graphic>
+          </wp:inline>
+        </w:drawing>
+      </w:r>
+    </w:p>
+    <w:p/>
+    <w:p/>
+    <w:p/>
+    <w:p/>
+    <w:p/>
+    <w:p/>
+    <w:p/>
+    <w:p/>
+    <w:p/>
+    <w:p/>
     <w:p>
       <w:pPr>
         <w:pStyle w:val="Titre1"/>
@@ -573,11 +552,68 @@
           <w:numId w:val="1"/>
         </w:numPr>
       </w:pPr>
-      <w:proofErr w:type="spellStart"/>
-      <w:r>
-        <w:t>MoodBoard</w:t>
-      </w:r>
-      <w:proofErr w:type="spellEnd"/>
+      <w:r>
+        <w:lastRenderedPageBreak/>
+        <w:t>Plan du niveau</w:t>
+      </w:r>
+    </w:p>
+    <w:p>
+      <w:pPr>
+        <w:jc w:val="center"/>
+      </w:pPr>
+      <w:r>
+        <w:rPr>
+          <w:noProof/>
+        </w:rPr>
+        <w:drawing>
+          <wp:inline distT="0" distB="0" distL="0" distR="0" wp14:anchorId="0367045F" wp14:editId="077C7254">
+            <wp:extent cx="3135086" cy="8315646"/>
+            <wp:effectExtent l="0" t="0" r="8255" b="9525"/>
+            <wp:docPr id="2" name="Image 2"/>
+            <wp:cNvGraphicFramePr>
+              <a:graphicFrameLocks xmlns:a="http://schemas.openxmlformats.org/drawingml/2006/main" noChangeAspect="1"/>
+            </wp:cNvGraphicFramePr>
+            <a:graphic xmlns:a="http://schemas.openxmlformats.org/drawingml/2006/main">
+              <a:graphicData uri="http://schemas.openxmlformats.org/drawingml/2006/picture">
+                <pic:pic xmlns:pic="http://schemas.openxmlformats.org/drawingml/2006/picture">
+                  <pic:nvPicPr>
+                    <pic:cNvPr id="0" name="Picture 1"/>
+                    <pic:cNvPicPr>
+                      <a:picLocks noChangeAspect="1" noChangeArrowheads="1"/>
+                    </pic:cNvPicPr>
+                  </pic:nvPicPr>
+                  <pic:blipFill>
+                    <a:blip r:embed="rId7" cstate="print">
+                      <a:extLst>
+                        <a:ext uri="{28A0092B-C50C-407E-A947-70E740481C1C}">
+                          <a14:useLocalDpi xmlns:a14="http://schemas.microsoft.com/office/drawing/2010/main" val="0"/>
+                        </a:ext>
+                      </a:extLst>
+                    </a:blip>
+                    <a:srcRect/>
+                    <a:stretch>
+                      <a:fillRect/>
+                    </a:stretch>
+                  </pic:blipFill>
+                  <pic:spPr bwMode="auto">
+                    <a:xfrm>
+                      <a:off x="0" y="0"/>
+                      <a:ext cx="3145781" cy="8344013"/>
+                    </a:xfrm>
+                    <a:prstGeom prst="rect">
+                      <a:avLst/>
+                    </a:prstGeom>
+                    <a:noFill/>
+                    <a:ln>
+                      <a:noFill/>
+                    </a:ln>
+                  </pic:spPr>
+                </pic:pic>
+              </a:graphicData>
+            </a:graphic>
+          </wp:inline>
+        </w:drawing>
+      </w:r>
     </w:p>
     <w:p>
       <w:pPr>
@@ -588,34 +624,40 @@
         </w:numPr>
       </w:pPr>
       <w:r>
-        <w:t>Objectif Secondair</w:t>
-      </w:r>
-      <w:r>
-        <w:t>e</w:t>
-      </w:r>
-    </w:p>
-    <w:p>
-      <w:pPr>
-        <w:pStyle w:val="Titre1"/>
-        <w:numPr>
-          <w:ilvl w:val="0"/>
-          <w:numId w:val="1"/>
-        </w:numPr>
-      </w:pPr>
-      <w:r>
-        <w:t>Indications supplémentaires</w:t>
-      </w:r>
-    </w:p>
-    <w:p>
-      <w:pPr>
-        <w:pStyle w:val="Titre1"/>
-        <w:numPr>
-          <w:ilvl w:val="0"/>
-          <w:numId w:val="1"/>
-        </w:numPr>
-      </w:pPr>
-      <w:r>
-        <w:t>Diagramme de Flow</w:t>
+        <w:lastRenderedPageBreak/>
+        <w:t xml:space="preserve"> Indications supplémentaires</w:t>
+      </w:r>
+    </w:p>
+    <w:p/>
+    <w:p>
+      <w:r>
+        <w:t>Ennemi Inférieur : Ne peut pas lancer d’attaque dans ce niveau.</w:t>
+      </w:r>
+    </w:p>
+    <w:p>
+      <w:r>
+        <w:t>Ennemi de base : Peut lancer les attaques une par une dans ce niveau.</w:t>
+      </w:r>
+    </w:p>
+    <w:p>
+      <w:r>
+        <w:t>Ennemi supérieur : Peut lancer des attaques un peu plus complexes et a plus de vie.</w:t>
+      </w:r>
+    </w:p>
+    <w:p/>
+    <w:p>
+      <w:r>
+        <w:t>Note : Il s’agit du Niveau 1 dans le mode de difficulté le plus simple.</w:t>
+      </w:r>
+    </w:p>
+    <w:p/>
+    <w:p>
+      <w:r>
+        <w:t>Sur la durée : Le niveau dure environ 1 minute 40 secondes et le boss de fin devrait durer de 1 minute à 1 minute et 20 secondes.</w:t>
+      </w:r>
+      <w:r>
+        <w:br/>
+        <w:t>Le niveau complet devrait donc tourner autour de 3 minutes.</w:t>
       </w:r>
     </w:p>
     <w:sectPr>
@@ -720,6 +762,95 @@
     </w:lvl>
   </w:abstractNum>
   <w:abstractNum w:abstractNumId="1" w15:restartNumberingAfterBreak="0">
+    <w:nsid w:val="16130981"/>
+    <w:multiLevelType w:val="hybridMultilevel"/>
+    <w:tmpl w:val="63A2D334"/>
+    <w:lvl w:ilvl="0" w:tplc="040C0015">
+      <w:start w:val="1"/>
+      <w:numFmt w:val="upperLetter"/>
+      <w:lvlText w:val="%1."/>
+      <w:lvlJc w:val="left"/>
+      <w:pPr>
+        <w:ind w:left="720" w:hanging="360"/>
+      </w:pPr>
+      <w:rPr>
+        <w:rFonts w:hint="default"/>
+      </w:rPr>
+    </w:lvl>
+    <w:lvl w:ilvl="1" w:tplc="040C0019" w:tentative="1">
+      <w:start w:val="1"/>
+      <w:numFmt w:val="lowerLetter"/>
+      <w:lvlText w:val="%2."/>
+      <w:lvlJc w:val="left"/>
+      <w:pPr>
+        <w:ind w:left="1440" w:hanging="360"/>
+      </w:pPr>
+    </w:lvl>
+    <w:lvl w:ilvl="2" w:tplc="040C001B" w:tentative="1">
+      <w:start w:val="1"/>
+      <w:numFmt w:val="lowerRoman"/>
+      <w:lvlText w:val="%3."/>
+      <w:lvlJc w:val="right"/>
+      <w:pPr>
+        <w:ind w:left="2160" w:hanging="180"/>
+      </w:pPr>
+    </w:lvl>
+    <w:lvl w:ilvl="3" w:tplc="040C000F" w:tentative="1">
+      <w:start w:val="1"/>
+      <w:numFmt w:val="decimal"/>
+      <w:lvlText w:val="%4."/>
+      <w:lvlJc w:val="left"/>
+      <w:pPr>
+        <w:ind w:left="2880" w:hanging="360"/>
+      </w:pPr>
+    </w:lvl>
+    <w:lvl w:ilvl="4" w:tplc="040C0019" w:tentative="1">
+      <w:start w:val="1"/>
+      <w:numFmt w:val="lowerLetter"/>
+      <w:lvlText w:val="%5."/>
+      <w:lvlJc w:val="left"/>
+      <w:pPr>
+        <w:ind w:left="3600" w:hanging="360"/>
+      </w:pPr>
+    </w:lvl>
+    <w:lvl w:ilvl="5" w:tplc="040C001B" w:tentative="1">
+      <w:start w:val="1"/>
+      <w:numFmt w:val="lowerRoman"/>
+      <w:lvlText w:val="%6."/>
+      <w:lvlJc w:val="right"/>
+      <w:pPr>
+        <w:ind w:left="4320" w:hanging="180"/>
+      </w:pPr>
+    </w:lvl>
+    <w:lvl w:ilvl="6" w:tplc="040C000F" w:tentative="1">
+      <w:start w:val="1"/>
+      <w:numFmt w:val="decimal"/>
+      <w:lvlText w:val="%7."/>
+      <w:lvlJc w:val="left"/>
+      <w:pPr>
+        <w:ind w:left="5040" w:hanging="360"/>
+      </w:pPr>
+    </w:lvl>
+    <w:lvl w:ilvl="7" w:tplc="040C0019" w:tentative="1">
+      <w:start w:val="1"/>
+      <w:numFmt w:val="lowerLetter"/>
+      <w:lvlText w:val="%8."/>
+      <w:lvlJc w:val="left"/>
+      <w:pPr>
+        <w:ind w:left="5760" w:hanging="360"/>
+      </w:pPr>
+    </w:lvl>
+    <w:lvl w:ilvl="8" w:tplc="040C001B" w:tentative="1">
+      <w:start w:val="1"/>
+      <w:numFmt w:val="lowerRoman"/>
+      <w:lvlText w:val="%9."/>
+      <w:lvlJc w:val="right"/>
+      <w:pPr>
+        <w:ind w:left="6480" w:hanging="180"/>
+      </w:pPr>
+    </w:lvl>
+  </w:abstractNum>
+  <w:abstractNum w:abstractNumId="2" w15:restartNumberingAfterBreak="0">
     <w:nsid w:val="39B10ACB"/>
     <w:multiLevelType w:val="hybridMultilevel"/>
     <w:tmpl w:val="63A2D334"/>
@@ -812,6 +943,9 @@
     <w:abstractNumId w:val="0"/>
   </w:num>
   <w:num w:numId="2">
+    <w:abstractNumId w:val="2"/>
+  </w:num>
+  <w:num w:numId="3">
     <w:abstractNumId w:val="1"/>
   </w:num>
 </w:numbering>

</xml_diff>

<commit_message>
##[0.1.1.1] - 2021-06-06 ### Ajout -Quasi finalisation du mémoire et ajout de commentaires dans le code.
</commit_message>
<xml_diff>
--- a/Game Design/Level Design Document.docx
+++ b/Game Design/Level Design Document.docx
@@ -1,6 +1,6 @@
 
 <file path=word/document.xml><?xml version="1.0" encoding="utf-8"?>
-<w:document xmlns:wpc="http://schemas.microsoft.com/office/word/2010/wordprocessingCanvas" xmlns:cx="http://schemas.microsoft.com/office/drawing/2014/chartex" xmlns:cx1="http://schemas.microsoft.com/office/drawing/2015/9/8/chartex" xmlns:cx2="http://schemas.microsoft.com/office/drawing/2015/10/21/chartex" xmlns:cx3="http://schemas.microsoft.com/office/drawing/2016/5/9/chartex" xmlns:cx4="http://schemas.microsoft.com/office/drawing/2016/5/10/chartex" xmlns:cx5="http://schemas.microsoft.com/office/drawing/2016/5/11/chartex" xmlns:cx6="http://schemas.microsoft.com/office/drawing/2016/5/12/chartex" xmlns:cx7="http://schemas.microsoft.com/office/drawing/2016/5/13/chartex" xmlns:cx8="http://schemas.microsoft.com/office/drawing/2016/5/14/chartex" xmlns:mc="http://schemas.openxmlformats.org/markup-compatibility/2006" xmlns:aink="http://schemas.microsoft.com/office/drawing/2016/ink" xmlns:am3d="http://schemas.microsoft.com/office/drawing/2017/model3d" xmlns:o="urn:schemas-microsoft-com:office:office" xmlns:r="http://schemas.openxmlformats.org/officeDocument/2006/relationships" xmlns:m="http://schemas.openxmlformats.org/officeDocument/2006/math" xmlns:v="urn:schemas-microsoft-com:vml" xmlns:wp14="http://schemas.microsoft.com/office/word/2010/wordprocessingDrawing" xmlns:wp="http://schemas.openxmlformats.org/drawingml/2006/wordprocessingDrawing" xmlns:w10="urn:schemas-microsoft-com:office:word" xmlns:w="http://schemas.openxmlformats.org/wordprocessingml/2006/main" xmlns:w14="http://schemas.microsoft.com/office/word/2010/wordml" xmlns:w15="http://schemas.microsoft.com/office/word/2012/wordml" xmlns:w16cex="http://schemas.microsoft.com/office/word/2018/wordml/cex" xmlns:w16cid="http://schemas.microsoft.com/office/word/2016/wordml/cid" xmlns:w16="http://schemas.microsoft.com/office/word/2018/wordml" xmlns:w16se="http://schemas.microsoft.com/office/word/2015/wordml/symex" xmlns:wpg="http://schemas.microsoft.com/office/word/2010/wordprocessingGroup" xmlns:wpi="http://schemas.microsoft.com/office/word/2010/wordprocessingInk" xmlns:wne="http://schemas.microsoft.com/office/word/2006/wordml" xmlns:wps="http://schemas.microsoft.com/office/word/2010/wordprocessingShape" mc:Ignorable="w14 w15 w16se w16cid w16 w16cex wp14">
+<w:document xmlns:wpc="http://schemas.microsoft.com/office/word/2010/wordprocessingCanvas" xmlns:cx="http://schemas.microsoft.com/office/drawing/2014/chartex" xmlns:cx1="http://schemas.microsoft.com/office/drawing/2015/9/8/chartex" xmlns:cx2="http://schemas.microsoft.com/office/drawing/2015/10/21/chartex" xmlns:cx3="http://schemas.microsoft.com/office/drawing/2016/5/9/chartex" xmlns:cx4="http://schemas.microsoft.com/office/drawing/2016/5/10/chartex" xmlns:cx5="http://schemas.microsoft.com/office/drawing/2016/5/11/chartex" xmlns:cx6="http://schemas.microsoft.com/office/drawing/2016/5/12/chartex" xmlns:cx7="http://schemas.microsoft.com/office/drawing/2016/5/13/chartex" xmlns:cx8="http://schemas.microsoft.com/office/drawing/2016/5/14/chartex" xmlns:mc="http://schemas.openxmlformats.org/markup-compatibility/2006" xmlns:aink="http://schemas.microsoft.com/office/drawing/2016/ink" xmlns:am3d="http://schemas.microsoft.com/office/drawing/2017/model3d" xmlns:o="urn:schemas-microsoft-com:office:office" xmlns:r="http://schemas.openxmlformats.org/officeDocument/2006/relationships" xmlns:m="http://schemas.openxmlformats.org/officeDocument/2006/math" xmlns:v="urn:schemas-microsoft-com:vml" xmlns:wp14="http://schemas.microsoft.com/office/word/2010/wordprocessingDrawing" xmlns:wp="http://schemas.openxmlformats.org/drawingml/2006/wordprocessingDrawing" xmlns:w10="urn:schemas-microsoft-com:office:word" xmlns:w="http://schemas.openxmlformats.org/wordprocessingml/2006/main" xmlns:w14="http://schemas.microsoft.com/office/word/2010/wordml" xmlns:w15="http://schemas.microsoft.com/office/word/2012/wordml" xmlns:w16cex="http://schemas.microsoft.com/office/word/2018/wordml/cex" xmlns:w16cid="http://schemas.microsoft.com/office/word/2016/wordml/cid" xmlns:w16="http://schemas.microsoft.com/office/word/2018/wordml" xmlns:w16sdtdh="http://schemas.microsoft.com/office/word/2020/wordml/sdtdatahash" xmlns:w16se="http://schemas.microsoft.com/office/word/2015/wordml/symex" xmlns:wpg="http://schemas.microsoft.com/office/word/2010/wordprocessingGroup" xmlns:wpi="http://schemas.microsoft.com/office/word/2010/wordprocessingInk" xmlns:wne="http://schemas.microsoft.com/office/word/2006/wordml" xmlns:wps="http://schemas.microsoft.com/office/word/2010/wordprocessingShape" mc:Ignorable="w14 w15 w16se w16cid w16 w16cex w16sdtdh wp14">
   <w:body>
     <w:p/>
     <w:p>
@@ -30,12 +30,14 @@
         </w:rPr>
         <w:t>Romain S</w:t>
       </w:r>
+      <w:proofErr w:type="spellStart"/>
       <w:r>
         <w:rPr>
           <w:rStyle w:val="Titre2Car"/>
         </w:rPr>
         <w:t>chlotter</w:t>
       </w:r>
+      <w:proofErr w:type="spellEnd"/>
     </w:p>
     <w:p>
       <w:pPr>
@@ -50,6 +52,7 @@
           <w:lang w:val="en-US"/>
         </w:rPr>
       </w:pPr>
+      <w:bookmarkStart w:id="0" w:name="_Hlk73892492"/>
     </w:p>
     <w:p>
       <w:pPr>
@@ -65,8 +68,13 @@
     </w:p>
     <w:p/>
     <w:p>
-      <w:r>
-        <w:t>Meraili entre dans une forêt dense pour accomplir sa mission de déchoir les dieux renégats</w:t>
+      <w:proofErr w:type="spellStart"/>
+      <w:r>
+        <w:t>Meraili</w:t>
+      </w:r>
+      <w:proofErr w:type="spellEnd"/>
+      <w:r>
+        <w:t xml:space="preserve"> entre dans une forêt dense pour accomplir sa mission de déchoir les dieux renégats</w:t>
       </w:r>
       <w:r>
         <w:t>.</w:t>
@@ -164,7 +172,15 @@
         <w:t>semi</w:t>
       </w:r>
       <w:r>
-        <w:t>-boss Caesin une elfe de la forêt.</w:t>
+        <w:t xml:space="preserve">-boss </w:t>
+      </w:r>
+      <w:proofErr w:type="spellStart"/>
+      <w:r>
+        <w:t>Caesin</w:t>
+      </w:r>
+      <w:proofErr w:type="spellEnd"/>
+      <w:r>
+        <w:t xml:space="preserve"> une elfe de la forêt.</w:t>
       </w:r>
       <w:r>
         <w:br/>
@@ -174,14 +190,39 @@
           <w:b/>
           <w:bCs/>
         </w:rPr>
-        <w:t>La confrontation contre le premier Boss Haurach</w:t>
-      </w:r>
+        <w:t xml:space="preserve">La confrontation contre le premier Boss </w:t>
+      </w:r>
+      <w:proofErr w:type="spellStart"/>
       <w:r>
         <w:rPr>
           <w:b/>
           <w:bCs/>
         </w:rPr>
-        <w:t xml:space="preserve"> (lu « Orak »)</w:t>
+        <w:t>Haurach</w:t>
+      </w:r>
+      <w:proofErr w:type="spellEnd"/>
+      <w:r>
+        <w:rPr>
+          <w:b/>
+          <w:bCs/>
+        </w:rPr>
+        <w:t xml:space="preserve"> (lu « </w:t>
+      </w:r>
+      <w:proofErr w:type="spellStart"/>
+      <w:r>
+        <w:rPr>
+          <w:b/>
+          <w:bCs/>
+        </w:rPr>
+        <w:t>Orak</w:t>
+      </w:r>
+      <w:proofErr w:type="spellEnd"/>
+      <w:r>
+        <w:rPr>
+          <w:b/>
+          <w:bCs/>
+        </w:rPr>
+        <w:t> »)</w:t>
       </w:r>
       <w:r>
         <w:rPr>
@@ -214,7 +255,15 @@
       </w:r>
       <w:r>
         <w:br/>
-        <w:t>Seul Ithquent un dieu majeur représentant l’idée même de la divinité s’est opposé à cette fin.</w:t>
+        <w:t xml:space="preserve">Seul </w:t>
+      </w:r>
+      <w:proofErr w:type="spellStart"/>
+      <w:r>
+        <w:t>Ithquent</w:t>
+      </w:r>
+      <w:proofErr w:type="spellEnd"/>
+      <w:r>
+        <w:t xml:space="preserve"> un dieu majeur représentant l’idée même de la divinité s’est opposé à cette fin.</w:t>
       </w:r>
       <w:r>
         <w:br/>
@@ -222,11 +271,42 @@
       </w:r>
       <w:r>
         <w:br/>
-        <w:t>Bekilip, la déesse de la Destruction réduit à néant un village dans lequel se trouvait de passage Meraili suite à une prédiction d’Haurach la déesse du destin.</w:t>
-      </w:r>
-      <w:r>
-        <w:br/>
-        <w:t>Cet acte mena au début de la quête de Meraili d’étouffer dans l’œuf les risques que représentent ces dieux renégats et affaiblis par la foi vacillante des mortels.</w:t>
+      </w:r>
+      <w:proofErr w:type="spellStart"/>
+      <w:r>
+        <w:t>Bekilip</w:t>
+      </w:r>
+      <w:proofErr w:type="spellEnd"/>
+      <w:r>
+        <w:t xml:space="preserve">, la déesse de la Destruction réduit à néant un village dans lequel se trouvait de passage </w:t>
+      </w:r>
+      <w:proofErr w:type="spellStart"/>
+      <w:r>
+        <w:t>Meraili</w:t>
+      </w:r>
+      <w:proofErr w:type="spellEnd"/>
+      <w:r>
+        <w:t xml:space="preserve"> suite à une prédiction d’</w:t>
+      </w:r>
+      <w:proofErr w:type="spellStart"/>
+      <w:r>
+        <w:t>Haurach</w:t>
+      </w:r>
+      <w:proofErr w:type="spellEnd"/>
+      <w:r>
+        <w:t xml:space="preserve"> la déesse du destin.</w:t>
+      </w:r>
+      <w:r>
+        <w:br/>
+        <w:t xml:space="preserve">Cet acte mena au début de la quête de </w:t>
+      </w:r>
+      <w:proofErr w:type="spellStart"/>
+      <w:r>
+        <w:t>Meraili</w:t>
+      </w:r>
+      <w:proofErr w:type="spellEnd"/>
+      <w:r>
+        <w:t xml:space="preserve"> d’étouffer dans l’œuf les risques que représentent ces dieux renégats et affaiblis par la foi vacillante des mortels.</w:t>
       </w:r>
       <w:r>
         <w:br/>
@@ -258,8 +338,13 @@
     </w:p>
     <w:p/>
     <w:p>
-      <w:r>
-        <w:t>Meraili parvient à déchoir sa première cible et à traverser la forêt en direction du Champ de Bataille qui a vu d’innombrables combats entre les Royaumes et l’Empire.</w:t>
+      <w:proofErr w:type="spellStart"/>
+      <w:r>
+        <w:t>Meraili</w:t>
+      </w:r>
+      <w:proofErr w:type="spellEnd"/>
+      <w:r>
+        <w:t xml:space="preserve"> parvient à déchoir sa première cible et à traverser la forêt en direction du Champ de Bataille qui a vu d’innombrables combats entre les Royaumes et l’Empire.</w:t>
       </w:r>
       <w:r>
         <w:br/>
@@ -289,7 +374,15 @@
         <w:t>« </w:t>
       </w:r>
       <w:r>
-        <w:t>Ainsi la grande Archimage suivant une quête de feu la couronne des trois Royaumes s’engage dans l’ancienne forêt des elfes espérant atteindre le repère des dangereux</w:t>
+        <w:t xml:space="preserve">Ainsi la grande </w:t>
+      </w:r>
+      <w:proofErr w:type="spellStart"/>
+      <w:r>
+        <w:t>Archimage</w:t>
+      </w:r>
+      <w:proofErr w:type="spellEnd"/>
+      <w:r>
+        <w:t xml:space="preserve"> suivant une quête de feu la couronne des trois Royaumes s’engage dans l’ancienne forêt des elfes espérant atteindre le repère des dangereux</w:t>
       </w:r>
       <w:r>
         <w:t xml:space="preserve"> renégats prêts à laisser leurs ouailles mourir pour retrouver un semblant de leur puissance d’antan</w:t>
@@ -392,7 +485,15 @@
       </w:r>
       <w:r>
         <w:br/>
-        <w:t xml:space="preserve">Tout en continuant d’avancer Meraili va </w:t>
+        <w:t xml:space="preserve">Tout en continuant d’avancer </w:t>
+      </w:r>
+      <w:proofErr w:type="spellStart"/>
+      <w:r>
+        <w:t>Meraili</w:t>
+      </w:r>
+      <w:proofErr w:type="spellEnd"/>
+      <w:r>
+        <w:t xml:space="preserve"> va </w:t>
       </w:r>
       <w:r>
         <w:t>se faire attaquer par des flèches qui viennent des côtés de l’écran, elles seront d’élément bois, puis une elfe apparaitra pour lancer quelques grosses attaques d’élément terre avant de repartir une fois vaincue.</w:t>
@@ -415,7 +516,22 @@
       </w:r>
       <w:r>
         <w:br/>
-        <w:t>Haurach se dresse face à Meraili, la déesse muette ne pipe mot face à la magicienne qui essaie de régler ça par la parole. Jusqu’à voir le bâton que porte l’oracle divin.</w:t>
+      </w:r>
+      <w:proofErr w:type="spellStart"/>
+      <w:r>
+        <w:t>Haurach</w:t>
+      </w:r>
+      <w:proofErr w:type="spellEnd"/>
+      <w:r>
+        <w:t xml:space="preserve"> se dresse face à </w:t>
+      </w:r>
+      <w:proofErr w:type="spellStart"/>
+      <w:r>
+        <w:t>Meraili</w:t>
+      </w:r>
+      <w:proofErr w:type="spellEnd"/>
+      <w:r>
+        <w:t>, la déesse muette ne pipe mot face à la magicienne qui essaie de régler ça par la parole. Jusqu’à voir le bâton que porte l’oracle divin.</w:t>
       </w:r>
       <w:r>
         <w:br/>
@@ -442,7 +558,15 @@
     <w:p/>
     <w:p>
       <w:r>
-        <w:t>-Meraili arrive dans la forêt sur une introduction de l’Auteur.</w:t>
+        <w:t>-</w:t>
+      </w:r>
+      <w:proofErr w:type="spellStart"/>
+      <w:r>
+        <w:t>Meraili</w:t>
+      </w:r>
+      <w:proofErr w:type="spellEnd"/>
+      <w:r>
+        <w:t xml:space="preserve"> arrive dans la forêt sur une introduction de l’Auteur.</w:t>
       </w:r>
       <w:r>
         <w:br/>
@@ -454,7 +578,15 @@
       </w:r>
       <w:r>
         <w:br/>
-        <w:t>-Puis son chemin continue jusqu’à une clairière où tout se calme et l’image d’Haurach se dessine.</w:t>
+        <w:t>-Puis son chemin continue jusqu’à une clairière où tout se calme et l’image d’</w:t>
+      </w:r>
+      <w:proofErr w:type="spellStart"/>
+      <w:r>
+        <w:t>Haurach</w:t>
+      </w:r>
+      <w:proofErr w:type="spellEnd"/>
+      <w:r>
+        <w:t xml:space="preserve"> se dessine.</w:t>
       </w:r>
       <w:r>
         <w:br/>
@@ -474,9 +606,11 @@
           <w:numId w:val="1"/>
         </w:numPr>
       </w:pPr>
+      <w:proofErr w:type="spellStart"/>
       <w:r>
         <w:t>MoodBoard</w:t>
       </w:r>
+      <w:proofErr w:type="spellEnd"/>
     </w:p>
     <w:p/>
     <w:p>
@@ -653,12 +787,16 @@
     <w:p/>
     <w:p>
       <w:r>
-        <w:t>Sur la durée : Le niveau dure environ 1 minute 40 secondes et le boss de fin devrait durer de 1 minute à 1 minute et 20 secondes.</w:t>
+        <w:t>Quant à la</w:t>
+      </w:r>
+      <w:r>
+        <w:t xml:space="preserve"> la durée : Le niveau dure environ 1 minute 40 secondes et le boss de fin devrait durer de 1 minute à 1 minute et 20 secondes.</w:t>
       </w:r>
       <w:r>
         <w:br/>
         <w:t>Le niveau complet devrait donc tourner autour de 3 minutes.</w:t>
       </w:r>
+      <w:bookmarkEnd w:id="0"/>
     </w:p>
     <w:sectPr>
       <w:pgSz w:w="11906" w:h="16838"/>
@@ -671,7 +809,7 @@
 </file>
 
 <file path=word/numbering.xml><?xml version="1.0" encoding="utf-8"?>
-<w:numbering xmlns:wpc="http://schemas.microsoft.com/office/word/2010/wordprocessingCanvas" xmlns:cx="http://schemas.microsoft.com/office/drawing/2014/chartex" xmlns:cx1="http://schemas.microsoft.com/office/drawing/2015/9/8/chartex" xmlns:cx2="http://schemas.microsoft.com/office/drawing/2015/10/21/chartex" xmlns:cx3="http://schemas.microsoft.com/office/drawing/2016/5/9/chartex" xmlns:cx4="http://schemas.microsoft.com/office/drawing/2016/5/10/chartex" xmlns:cx5="http://schemas.microsoft.com/office/drawing/2016/5/11/chartex" xmlns:cx6="http://schemas.microsoft.com/office/drawing/2016/5/12/chartex" xmlns:cx7="http://schemas.microsoft.com/office/drawing/2016/5/13/chartex" xmlns:cx8="http://schemas.microsoft.com/office/drawing/2016/5/14/chartex" xmlns:mc="http://schemas.openxmlformats.org/markup-compatibility/2006" xmlns:aink="http://schemas.microsoft.com/office/drawing/2016/ink" xmlns:am3d="http://schemas.microsoft.com/office/drawing/2017/model3d" xmlns:o="urn:schemas-microsoft-com:office:office" xmlns:r="http://schemas.openxmlformats.org/officeDocument/2006/relationships" xmlns:m="http://schemas.openxmlformats.org/officeDocument/2006/math" xmlns:v="urn:schemas-microsoft-com:vml" xmlns:wp14="http://schemas.microsoft.com/office/word/2010/wordprocessingDrawing" xmlns:wp="http://schemas.openxmlformats.org/drawingml/2006/wordprocessingDrawing" xmlns:w10="urn:schemas-microsoft-com:office:word" xmlns:w="http://schemas.openxmlformats.org/wordprocessingml/2006/main" xmlns:w14="http://schemas.microsoft.com/office/word/2010/wordml" xmlns:w15="http://schemas.microsoft.com/office/word/2012/wordml" xmlns:w16cex="http://schemas.microsoft.com/office/word/2018/wordml/cex" xmlns:w16cid="http://schemas.microsoft.com/office/word/2016/wordml/cid" xmlns:w16="http://schemas.microsoft.com/office/word/2018/wordml" xmlns:w16se="http://schemas.microsoft.com/office/word/2015/wordml/symex" xmlns:wpg="http://schemas.microsoft.com/office/word/2010/wordprocessingGroup" xmlns:wpi="http://schemas.microsoft.com/office/word/2010/wordprocessingInk" xmlns:wne="http://schemas.microsoft.com/office/word/2006/wordml" xmlns:wps="http://schemas.microsoft.com/office/word/2010/wordprocessingShape" mc:Ignorable="w14 w15 w16se w16cid w16 w16cex wp14">
+<w:numbering xmlns:wpc="http://schemas.microsoft.com/office/word/2010/wordprocessingCanvas" xmlns:cx="http://schemas.microsoft.com/office/drawing/2014/chartex" xmlns:cx1="http://schemas.microsoft.com/office/drawing/2015/9/8/chartex" xmlns:cx2="http://schemas.microsoft.com/office/drawing/2015/10/21/chartex" xmlns:cx3="http://schemas.microsoft.com/office/drawing/2016/5/9/chartex" xmlns:cx4="http://schemas.microsoft.com/office/drawing/2016/5/10/chartex" xmlns:cx5="http://schemas.microsoft.com/office/drawing/2016/5/11/chartex" xmlns:cx6="http://schemas.microsoft.com/office/drawing/2016/5/12/chartex" xmlns:cx7="http://schemas.microsoft.com/office/drawing/2016/5/13/chartex" xmlns:cx8="http://schemas.microsoft.com/office/drawing/2016/5/14/chartex" xmlns:mc="http://schemas.openxmlformats.org/markup-compatibility/2006" xmlns:aink="http://schemas.microsoft.com/office/drawing/2016/ink" xmlns:am3d="http://schemas.microsoft.com/office/drawing/2017/model3d" xmlns:o="urn:schemas-microsoft-com:office:office" xmlns:r="http://schemas.openxmlformats.org/officeDocument/2006/relationships" xmlns:m="http://schemas.openxmlformats.org/officeDocument/2006/math" xmlns:v="urn:schemas-microsoft-com:vml" xmlns:wp14="http://schemas.microsoft.com/office/word/2010/wordprocessingDrawing" xmlns:wp="http://schemas.openxmlformats.org/drawingml/2006/wordprocessingDrawing" xmlns:w10="urn:schemas-microsoft-com:office:word" xmlns:w="http://schemas.openxmlformats.org/wordprocessingml/2006/main" xmlns:w14="http://schemas.microsoft.com/office/word/2010/wordml" xmlns:w15="http://schemas.microsoft.com/office/word/2012/wordml" xmlns:w16cex="http://schemas.microsoft.com/office/word/2018/wordml/cex" xmlns:w16cid="http://schemas.microsoft.com/office/word/2016/wordml/cid" xmlns:w16="http://schemas.microsoft.com/office/word/2018/wordml" xmlns:w16sdtdh="http://schemas.microsoft.com/office/word/2020/wordml/sdtdatahash" xmlns:w16se="http://schemas.microsoft.com/office/word/2015/wordml/symex" xmlns:wpg="http://schemas.microsoft.com/office/word/2010/wordprocessingGroup" xmlns:wpi="http://schemas.microsoft.com/office/word/2010/wordprocessingInk" xmlns:wne="http://schemas.microsoft.com/office/word/2006/wordml" xmlns:wps="http://schemas.microsoft.com/office/word/2010/wordprocessingShape" mc:Ignorable="w14 w15 w16se w16cid w16 w16cex w16sdtdh wp14">
   <w:abstractNum w:abstractNumId="0" w15:restartNumberingAfterBreak="0">
     <w:nsid w:val="03E0584F"/>
     <w:multiLevelType w:val="hybridMultilevel"/>
@@ -952,7 +1090,7 @@
 </file>
 
 <file path=word/styles.xml><?xml version="1.0" encoding="utf-8"?>
-<w:styles xmlns:mc="http://schemas.openxmlformats.org/markup-compatibility/2006" xmlns:r="http://schemas.openxmlformats.org/officeDocument/2006/relationships" xmlns:w="http://schemas.openxmlformats.org/wordprocessingml/2006/main" xmlns:w14="http://schemas.microsoft.com/office/word/2010/wordml" xmlns:w15="http://schemas.microsoft.com/office/word/2012/wordml" xmlns:w16cex="http://schemas.microsoft.com/office/word/2018/wordml/cex" xmlns:w16cid="http://schemas.microsoft.com/office/word/2016/wordml/cid" xmlns:w16="http://schemas.microsoft.com/office/word/2018/wordml" xmlns:w16se="http://schemas.microsoft.com/office/word/2015/wordml/symex" mc:Ignorable="w14 w15 w16se w16cid w16 w16cex">
+<w:styles xmlns:mc="http://schemas.openxmlformats.org/markup-compatibility/2006" xmlns:r="http://schemas.openxmlformats.org/officeDocument/2006/relationships" xmlns:w="http://schemas.openxmlformats.org/wordprocessingml/2006/main" xmlns:w14="http://schemas.microsoft.com/office/word/2010/wordml" xmlns:w15="http://schemas.microsoft.com/office/word/2012/wordml" xmlns:w16cex="http://schemas.microsoft.com/office/word/2018/wordml/cex" xmlns:w16cid="http://schemas.microsoft.com/office/word/2016/wordml/cid" xmlns:w16="http://schemas.microsoft.com/office/word/2018/wordml" xmlns:w16sdtdh="http://schemas.microsoft.com/office/word/2020/wordml/sdtdatahash" xmlns:w16se="http://schemas.microsoft.com/office/word/2015/wordml/symex" mc:Ignorable="w14 w15 w16se w16cid w16 w16cex w16sdtdh">
   <w:docDefaults>
     <w:rPrDefault>
       <w:rPr>

</xml_diff>